<commit_message>
Graf System Design Document
</commit_message>
<xml_diff>
--- a/RevisedProjectProposal/Group6_RevisedProposal_V1.0 Triple B Fitness Center.docx
+++ b/RevisedProjectProposal/Group6_RevisedProposal_V1.0 Triple B Fitness Center.docx
@@ -7,7 +7,7 @@
         <w:pStyle w:val="BodyText3"/>
         <w:spacing w:after="0"/>
         <w:rPr>
-          <w:rFonts w:ascii="TH Sarabun New" w:hAnsi="TH Sarabun New" w:cs="TH Sarabun New" w:hint="cs"/>
+          <w:rFonts w:ascii="TH Sarabun New" w:hAnsi="TH Sarabun New" w:cs="TH Sarabun New"/>
           <w:color w:val="000000"/>
           <w:sz w:val="20"/>
           <w:szCs w:val="20"/>
@@ -98,25 +98,12 @@
         <w:pStyle w:val="BodyText3"/>
         <w:spacing w:after="0"/>
         <w:rPr>
-          <w:rFonts w:ascii="TH Sarabun New" w:hAnsi="TH Sarabun New" w:cs="TH Sarabun New" w:hint="cs"/>
-          <w:color w:val="000000"/>
-          <w:sz w:val="20"/>
-          <w:szCs w:val="20"/>
-          <w:cs/>
-          <w:lang w:val="en-GB" w:bidi="th-TH"/>
-        </w:rPr>
-      </w:pPr>
-    </w:p>
-    <w:p>
-      <w:pPr>
-        <w:pStyle w:val="BodyText3"/>
-        <w:spacing w:after="0"/>
-        <w:jc w:val="center"/>
-        <w:rPr>
           <w:rFonts w:ascii="TH Sarabun New" w:hAnsi="TH Sarabun New" w:cs="TH Sarabun New"/>
           <w:color w:val="000000"/>
           <w:sz w:val="20"/>
           <w:szCs w:val="20"/>
+          <w:cs/>
+          <w:lang w:val="en-GB" w:bidi="th-TH"/>
         </w:rPr>
       </w:pPr>
     </w:p>
@@ -162,7 +149,7 @@
     <w:p>
       <w:pPr>
         <w:pStyle w:val="BodyText3"/>
-        <w:spacing w:before="240" w:after="0"/>
+        <w:spacing w:after="0"/>
         <w:jc w:val="center"/>
         <w:rPr>
           <w:rFonts w:ascii="TH Sarabun New" w:hAnsi="TH Sarabun New" w:cs="TH Sarabun New"/>
@@ -175,7 +162,7 @@
     <w:p>
       <w:pPr>
         <w:pStyle w:val="BodyText3"/>
-        <w:spacing w:after="0"/>
+        <w:spacing w:before="240" w:after="0"/>
         <w:jc w:val="center"/>
         <w:rPr>
           <w:rFonts w:ascii="TH Sarabun New" w:hAnsi="TH Sarabun New" w:cs="TH Sarabun New"/>
@@ -200,6 +187,19 @@
     </w:p>
     <w:p>
       <w:pPr>
+        <w:pStyle w:val="BodyText3"/>
+        <w:spacing w:after="0"/>
+        <w:jc w:val="center"/>
+        <w:rPr>
+          <w:rFonts w:ascii="TH Sarabun New" w:hAnsi="TH Sarabun New" w:cs="TH Sarabun New"/>
+          <w:color w:val="000000"/>
+          <w:sz w:val="20"/>
+          <w:szCs w:val="20"/>
+        </w:rPr>
+      </w:pPr>
+    </w:p>
+    <w:p>
+      <w:pPr>
         <w:spacing w:after="0"/>
         <w:jc w:val="center"/>
         <w:rPr>
@@ -209,6 +209,7 @@
           <w:szCs w:val="44"/>
         </w:rPr>
       </w:pPr>
+      <w:bookmarkStart w:id="0" w:name="_GoBack"/>
       <w:r>
         <w:rPr>
           <w:b/>
@@ -218,6 +219,7 @@
         </w:rPr>
         <w:t>Project Proposal</w:t>
       </w:r>
+      <w:bookmarkEnd w:id="0"/>
     </w:p>
     <w:p>
       <w:pPr>
@@ -943,31 +945,12 @@
         <w:spacing w:after="0"/>
         <w:jc w:val="center"/>
         <w:rPr>
-          <w:rFonts w:ascii="TH Sarabun New" w:hAnsi="TH Sarabun New" w:cs="TH Sarabun New" w:hint="cs"/>
-          <w:sz w:val="36"/>
-          <w:szCs w:val="36"/>
-          <w:lang w:bidi="th-TH"/>
-        </w:rPr>
-      </w:pPr>
-      <w:r>
-        <w:rPr>
-          <w:rFonts w:ascii="TH Sarabun New" w:hAnsi="TH Sarabun New" w:cs="TH Sarabun New"/>
-          <w:sz w:val="36"/>
-          <w:szCs w:val="36"/>
-          <w:cs/>
-          <w:lang w:bidi="th-TH"/>
-        </w:rPr>
-        <w:t xml:space="preserve">ภาคเรียนที่ </w:t>
-      </w:r>
-      <w:r>
-        <w:rPr>
           <w:rFonts w:ascii="TH Sarabun New" w:hAnsi="TH Sarabun New" w:cs="TH Sarabun New"/>
           <w:sz w:val="36"/>
           <w:szCs w:val="36"/>
           <w:lang w:bidi="th-TH"/>
         </w:rPr>
-        <w:t xml:space="preserve">1 </w:t>
-      </w:r>
+      </w:pPr>
       <w:r>
         <w:rPr>
           <w:rFonts w:ascii="TH Sarabun New" w:hAnsi="TH Sarabun New" w:cs="TH Sarabun New"/>
@@ -976,7 +959,7 @@
           <w:cs/>
           <w:lang w:bidi="th-TH"/>
         </w:rPr>
-        <w:t>ปีการศึกษา</w:t>
+        <w:t xml:space="preserve">ภาคเรียนที่ </w:t>
       </w:r>
       <w:r>
         <w:rPr>
@@ -985,6 +968,25 @@
           <w:szCs w:val="36"/>
           <w:lang w:bidi="th-TH"/>
         </w:rPr>
+        <w:t xml:space="preserve">1 </w:t>
+      </w:r>
+      <w:r>
+        <w:rPr>
+          <w:rFonts w:ascii="TH Sarabun New" w:hAnsi="TH Sarabun New" w:cs="TH Sarabun New"/>
+          <w:sz w:val="36"/>
+          <w:szCs w:val="36"/>
+          <w:cs/>
+          <w:lang w:bidi="th-TH"/>
+        </w:rPr>
+        <w:t>ปีการศึกษา</w:t>
+      </w:r>
+      <w:r>
+        <w:rPr>
+          <w:rFonts w:ascii="TH Sarabun New" w:hAnsi="TH Sarabun New" w:cs="TH Sarabun New"/>
+          <w:sz w:val="36"/>
+          <w:szCs w:val="36"/>
+          <w:lang w:bidi="th-TH"/>
+        </w:rPr>
         <w:t xml:space="preserve"> 2558</w:t>
       </w:r>
     </w:p>
@@ -998,24 +1000,23 @@
           <w:szCs w:val="28"/>
         </w:rPr>
       </w:pPr>
-      <w:bookmarkStart w:id="0" w:name="_Toc430862899"/>
-      <w:bookmarkStart w:id="1" w:name="_Toc430865621"/>
-      <w:bookmarkStart w:id="2" w:name="_Toc430866043"/>
-      <w:bookmarkStart w:id="3" w:name="_Toc430868462"/>
-      <w:bookmarkStart w:id="4" w:name="_Toc431938663"/>
+      <w:bookmarkStart w:id="1" w:name="_Toc430862899"/>
+      <w:bookmarkStart w:id="2" w:name="_Toc430865621"/>
+      <w:bookmarkStart w:id="3" w:name="_Toc430866043"/>
+      <w:bookmarkStart w:id="4" w:name="_Toc430868462"/>
+      <w:bookmarkStart w:id="5" w:name="_Toc431938663"/>
       <w:r>
         <w:rPr>
           <w:rFonts w:hint="cs"/>
           <w:cs/>
         </w:rPr>
-        <w:lastRenderedPageBreak/>
         <w:t>สารบัญ</w:t>
       </w:r>
-      <w:bookmarkEnd w:id="0"/>
       <w:bookmarkEnd w:id="1"/>
       <w:bookmarkEnd w:id="2"/>
       <w:bookmarkEnd w:id="3"/>
       <w:bookmarkEnd w:id="4"/>
+      <w:bookmarkEnd w:id="5"/>
       <w:r>
         <w:rPr>
           <w:smallCaps/>
@@ -5192,16 +5193,15 @@
           <w:cs/>
         </w:rPr>
       </w:pPr>
-      <w:bookmarkStart w:id="5" w:name="_Toc431938664"/>
+      <w:bookmarkStart w:id="6" w:name="_Toc431938664"/>
       <w:r>
         <w:rPr>
           <w:rFonts w:hint="cs"/>
           <w:cs/>
         </w:rPr>
-        <w:lastRenderedPageBreak/>
         <w:t>สารบัญรูปภาพ</w:t>
       </w:r>
-      <w:bookmarkEnd w:id="5"/>
+      <w:bookmarkEnd w:id="6"/>
     </w:p>
     <w:p>
       <w:pPr>
@@ -6353,16 +6353,15 @@
           <w:cs/>
         </w:rPr>
       </w:pPr>
-      <w:bookmarkStart w:id="6" w:name="_Toc431938665"/>
+      <w:bookmarkStart w:id="7" w:name="_Toc431938665"/>
       <w:r>
         <w:rPr>
           <w:rFonts w:hint="cs"/>
           <w:cs/>
         </w:rPr>
-        <w:lastRenderedPageBreak/>
         <w:t>สารบัญตาราง</w:t>
       </w:r>
-      <w:bookmarkEnd w:id="6"/>
+      <w:bookmarkEnd w:id="7"/>
     </w:p>
     <w:p>
       <w:pPr>
@@ -8427,16 +8426,15 @@
       <w:pPr>
         <w:pStyle w:val="Heading2"/>
       </w:pPr>
-      <w:bookmarkStart w:id="7" w:name="_Toc431938666"/>
+      <w:bookmarkStart w:id="8" w:name="_Toc431938666"/>
       <w:r>
         <w:rPr>
           <w:rFonts w:hint="cs"/>
           <w:cs/>
         </w:rPr>
-        <w:lastRenderedPageBreak/>
         <w:t>ประวัติการจัดทำเอกสาร</w:t>
       </w:r>
-      <w:bookmarkEnd w:id="7"/>
+      <w:bookmarkEnd w:id="8"/>
     </w:p>
     <w:tbl>
       <w:tblPr>
@@ -8968,8 +8966,6 @@
               </w:rPr>
               <w:t xml:space="preserve">ตามคำแนะนำอาจารย์และเพื่อน </w:t>
             </w:r>
-            <w:bookmarkStart w:id="8" w:name="_GoBack"/>
-            <w:bookmarkEnd w:id="8"/>
           </w:p>
         </w:tc>
         <w:tc>
@@ -9023,7 +9019,6 @@
           <w:szCs w:val="32"/>
           <w:cs/>
         </w:rPr>
-        <w:lastRenderedPageBreak/>
         <w:t xml:space="preserve">บทที่ </w:t>
       </w:r>
       <w:r>
@@ -9440,7 +9435,7 @@
           <w:lang w:val="en-GB" w:eastAsia="en-GB"/>
         </w:rPr>
         <w:drawing>
-          <wp:anchor distT="0" distB="0" distL="114300" distR="114300" simplePos="0" relativeHeight="251657728" behindDoc="0" locked="0" layoutInCell="1" allowOverlap="1">
+          <wp:anchor distT="0" distB="0" distL="114300" distR="114300" simplePos="0" relativeHeight="251658240" behindDoc="0" locked="0" layoutInCell="1" allowOverlap="1">
             <wp:simplePos x="0" y="0"/>
             <wp:positionH relativeFrom="column">
               <wp:posOffset>1111310</wp:posOffset>
@@ -9748,7 +9743,6 @@
         <w:rPr>
           <w:cs/>
         </w:rPr>
-        <w:lastRenderedPageBreak/>
         <w:t>ผู้ช่วยฝึกส่วนบุคคล ทำหน้าที่ฝึกสอนกิจกรรมออกกำลังกายให้แก่สมาชิก</w:t>
       </w:r>
       <w:r>
@@ -10423,7 +10417,6 @@
               <w:rPr>
                 <w:cs/>
               </w:rPr>
-              <w:lastRenderedPageBreak/>
               <w:t>การจัดเก็บข้อมูลสินค้าในคลังสินค้า</w:t>
             </w:r>
           </w:p>
@@ -10906,7 +10899,6 @@
           <w:rFonts w:hint="cs"/>
           <w:cs/>
         </w:rPr>
-        <w:lastRenderedPageBreak/>
         <w:t>นิยามศัพท์</w:t>
       </w:r>
       <w:bookmarkEnd w:id="16"/>
@@ -11621,7 +11613,6 @@
           <w:rFonts w:hint="cs"/>
           <w:cs/>
         </w:rPr>
-        <w:lastRenderedPageBreak/>
         <w:t>ภาพรวมของระบบใหม่</w:t>
       </w:r>
       <w:bookmarkEnd w:id="18"/>
@@ -12110,7 +12101,6 @@
         <w:rPr>
           <w:cs/>
         </w:rPr>
-        <w:lastRenderedPageBreak/>
         <w:t>ความต้องการที่เป็นหน้าที่การทำงานหลัก</w:t>
       </w:r>
       <w:bookmarkEnd w:id="21"/>
@@ -13144,7 +13134,6 @@
         <w:ind w:left="630" w:firstLine="810"/>
         <w:jc w:val="thaiDistribute"/>
         <w:rPr>
-          <w:rFonts w:hint="cs"/>
           <w:cs/>
         </w:rPr>
       </w:pPr>
@@ -13327,14 +13316,7 @@
               <w:rPr>
                 <w:cs/>
               </w:rPr>
-              <w:t xml:space="preserve"> วันเริ่มต้นเข้าใช้บริการ วัน</w:t>
-            </w:r>
-            <w:r>
-              <w:rPr>
-                <w:cs/>
-              </w:rPr>
-              <w:lastRenderedPageBreak/>
-              <w:t xml:space="preserve">หมดอายุของสมาชิก </w:t>
+              <w:t xml:space="preserve"> วันเริ่มต้นเข้าใช้บริการ วันหมดอายุของสมาชิก </w:t>
             </w:r>
             <w:r>
               <w:rPr>
@@ -13464,7 +13446,6 @@
                 <w:rFonts w:hint="cs"/>
                 <w:cs/>
               </w:rPr>
-              <w:lastRenderedPageBreak/>
               <w:t xml:space="preserve">การจัดเก็บข้อมูลสมาชิกย้อนหลัง และรายละเอียดการเข้าใช้บริการชั้นเรียนต่าง ๆ </w:t>
             </w:r>
           </w:p>
@@ -13502,7 +13483,6 @@
                 <w:rFonts w:hint="cs"/>
                 <w:cs/>
               </w:rPr>
-              <w:lastRenderedPageBreak/>
               <w:t>ช่วยให้พนักงานสามารถแจ้งเตือนลูกค้ากรณีที่ใกล้หมดอายุของสมาชิกได้</w:t>
             </w:r>
           </w:p>
@@ -13526,7 +13506,6 @@
           <w:bCs w:val="0"/>
           <w:cs/>
         </w:rPr>
-        <w:lastRenderedPageBreak/>
         <w:t>ตาราง</w:t>
       </w:r>
       <w:r>
@@ -13671,51 +13650,27 @@
         <w:spacing w:after="240"/>
         <w:ind w:left="630" w:firstLine="810"/>
         <w:jc w:val="thaiDistribute"/>
+      </w:pPr>
+      <w:r>
         <w:rPr>
           <w:rFonts w:hint="cs"/>
-        </w:rPr>
-      </w:pPr>
+          <w:cs/>
+        </w:rPr>
+        <w:t xml:space="preserve">เป็นส่วนที่ใช้ในการจัดการรายละเอียดข้อมูลของชั้นเรียนในศูนย์บริการออกกำลังกาย โดยระบบสามารถมีการเก็บข้อมูลบันทึกการเข้าใช้บริการของสมาชิกแต่ละชั้นเรียนที่เปิดสอน </w:t>
+      </w:r>
       <w:r>
         <w:rPr>
           <w:rFonts w:hint="cs"/>
           <w:cs/>
         </w:rPr>
-        <w:t xml:space="preserve">เป็นส่วนที่ใช้ในการจัดการรายละเอียดข้อมูลของชั้นเรียนในศูนย์บริการออกกำลังกาย โดยระบบสามารถมีการเก็บข้อมูลบันทึกการเข้าใช้บริการของสมาชิกแต่ละชั้นเรียนที่เปิดสอน </w:t>
+        <w:t>ช่วยให้ผู้บริห</w:t>
       </w:r>
       <w:r>
         <w:rPr>
           <w:rFonts w:hint="cs"/>
           <w:cs/>
         </w:rPr>
-        <w:t>ช่วยให้ผู้บริห</w:t>
-      </w:r>
-      <w:r>
-        <w:rPr>
-          <w:rFonts w:hint="cs"/>
-          <w:cs/>
-        </w:rPr>
-        <w:t xml:space="preserve">ารสามารถประเมินแนวทางในการพัฒนาธุรกิจได้ </w:t>
-      </w:r>
-      <w:r>
-        <w:rPr>
-          <w:rFonts w:hint="cs"/>
-          <w:cs/>
-        </w:rPr>
-        <w:t>รายละเอียดการทำงานของระบบจัดการ</w:t>
-      </w:r>
-      <w:r>
-        <w:rPr>
-          <w:rFonts w:hint="cs"/>
-          <w:cs/>
-        </w:rPr>
-        <w:t>ชั้นเรียน</w:t>
-      </w:r>
-      <w:r>
-        <w:rPr>
-          <w:rFonts w:hint="cs"/>
-          <w:cs/>
-        </w:rPr>
-        <w:t xml:space="preserve"> ดังรายละเอียดตารางที่ </w:t>
+        <w:t xml:space="preserve">ารสามารถประเมินแนวทางในการพัฒนาธุรกิจได้ รายละเอียดการทำงานของระบบจัดการชั้นเรียน ดังรายละเอียดตารางที่ </w:t>
       </w:r>
       <w:r>
         <w:rPr>
@@ -14198,6 +14153,7 @@
       <w:pPr>
         <w:jc w:val="thaiDistribute"/>
         <w:rPr>
+          <w:cs/>
           <w:lang w:val="th-TH"/>
         </w:rPr>
       </w:pPr>
@@ -14206,6 +14162,7 @@
       <w:pPr>
         <w:jc w:val="thaiDistribute"/>
         <w:rPr>
+          <w:cs/>
           <w:lang w:val="th-TH"/>
         </w:rPr>
       </w:pPr>
@@ -14214,6 +14171,7 @@
       <w:pPr>
         <w:jc w:val="thaiDistribute"/>
         <w:rPr>
+          <w:cs/>
           <w:lang w:val="th-TH"/>
         </w:rPr>
       </w:pPr>
@@ -14222,7 +14180,6 @@
       <w:pPr>
         <w:jc w:val="thaiDistribute"/>
         <w:rPr>
-          <w:rFonts w:hint="cs"/>
           <w:cs/>
           <w:lang w:val="th-TH"/>
         </w:rPr>
@@ -14239,7 +14196,6 @@
         <w:ind w:left="927"/>
         <w:jc w:val="thaiDistribute"/>
         <w:rPr>
-          <w:rFonts w:hint="cs"/>
           <w:b/>
           <w:bCs/>
         </w:rPr>
@@ -14250,7 +14206,6 @@
           <w:bCs/>
           <w:cs/>
         </w:rPr>
-        <w:lastRenderedPageBreak/>
         <w:t>ระบบจัดการสินค้าคงคลัง (</w:t>
       </w:r>
       <w:r>
@@ -14276,44 +14231,22 @@
         <w:ind w:left="540" w:firstLine="900"/>
         <w:jc w:val="thaiDistribute"/>
         <w:rPr>
+          <w:cs/>
+        </w:rPr>
+      </w:pPr>
+      <w:r>
+        <w:rPr>
           <w:rFonts w:hint="cs"/>
           <w:cs/>
         </w:rPr>
-      </w:pPr>
+        <w:t>เป็นส่วนที่ใช้ในการตรวจสอบข้อมูยอดขายของสินค้าที่จัดจำหน่าย และรายละเอียจำนวนสินค้าที่มีการนำเข้าคลังสินค้าของศูนย์บริการออกกำลังกายทริปเปิล บี ฟิตเนสเซ็นเตอร์</w:t>
+      </w:r>
       <w:r>
         <w:rPr>
           <w:rFonts w:hint="cs"/>
           <w:cs/>
         </w:rPr>
-        <w:t>เป็นส่วนที่ใช้ในการตรวจสอบข้อมูยอดขายของสินค้าที่จัดจำหน่าย และรายละเอียจำนวนสินค้าที่มีการนำเข้าคลังสินค้าของศูนย์บริการออกกำลังกายทริปเปิล บี ฟิตเนสเซ็นเตอร์</w:t>
-      </w:r>
-      <w:r>
-        <w:rPr>
-          <w:rFonts w:hint="cs"/>
-          <w:cs/>
-        </w:rPr>
-        <w:t xml:space="preserve"> </w:t>
-      </w:r>
-      <w:r>
-        <w:rPr>
-          <w:rFonts w:hint="cs"/>
-          <w:cs/>
-        </w:rPr>
-        <w:t>รายละเอียดการทำงานของระบบจัดการ</w:t>
-      </w:r>
-      <w:r>
-        <w:rPr>
-          <w:rFonts w:hint="cs"/>
-          <w:cs/>
-        </w:rPr>
-        <w:t>สินค้าคงคลัง</w:t>
-      </w:r>
-      <w:r>
-        <w:rPr>
-          <w:rFonts w:hint="cs"/>
-          <w:cs/>
-        </w:rPr>
-        <w:t xml:space="preserve"> ดังรายละเอียดตารางที่ </w:t>
+        <w:t xml:space="preserve"> รายละเอียดการทำงานของระบบจัดการสินค้าคงคลัง ดังรายละเอียดตารางที่ </w:t>
       </w:r>
       <w:r>
         <w:rPr>
@@ -14817,21 +14750,7 @@
           <w:rFonts w:hint="cs"/>
           <w:cs/>
         </w:rPr>
-        <w:t>รายละเอียดการทำงานของระบบ</w:t>
-      </w:r>
-      <w:r>
-        <w:rPr>
-          <w:rFonts w:hint="cs"/>
-          <w:cs/>
-        </w:rPr>
-        <w:t>ระบบออกรายงาน</w:t>
-      </w:r>
-      <w:r>
-        <w:rPr>
-          <w:rFonts w:hint="cs"/>
-          <w:cs/>
-        </w:rPr>
-        <w:t xml:space="preserve"> ดังรายละเอียดตารางที่ </w:t>
+        <w:t xml:space="preserve">รายละเอียดการทำงานของระบบระบบออกรายงาน ดังรายละเอียดตารางที่ </w:t>
       </w:r>
       <w:r>
         <w:rPr>
@@ -15207,9 +15126,6 @@
                 <w:numId w:val="42"/>
               </w:numPr>
               <w:ind w:left="173" w:hanging="180"/>
-              <w:rPr>
-                <w:rFonts w:hint="cs"/>
-              </w:rPr>
             </w:pPr>
             <w:r>
               <w:rPr>
@@ -15365,7 +15281,6 @@
       <w:pPr>
         <w:jc w:val="thaiDistribute"/>
         <w:rPr>
-          <w:rFonts w:hint="cs"/>
           <w:cs/>
         </w:rPr>
       </w:pPr>
@@ -15390,7 +15305,6 @@
           <w:bCs/>
           <w:cs/>
         </w:rPr>
-        <w:lastRenderedPageBreak/>
         <w:t xml:space="preserve">ระบบประเมินเป้าหมายยอดขาย (Goal Management) </w:t>
       </w:r>
     </w:p>
@@ -15440,10 +15354,7 @@
         <w:t xml:space="preserve"> ดังรายละเอียดตารางที่ </w:t>
       </w:r>
       <w:r>
-        <w:t>8</w:t>
-      </w:r>
-      <w:r>
-        <w:t xml:space="preserve"> </w:t>
+        <w:t xml:space="preserve">8 </w:t>
       </w:r>
       <w:r>
         <w:rPr>
@@ -15908,6 +15819,7 @@
         </w:numPr>
         <w:jc w:val="thaiDistribute"/>
         <w:rPr>
+          <w:cs/>
           <w:lang w:val="th-TH"/>
         </w:rPr>
       </w:pPr>
@@ -15947,6 +15859,7 @@
         <w:jc w:val="thaiDistribute"/>
         <w:rPr>
           <w:highlight w:val="yellow"/>
+          <w:cs/>
           <w:lang w:val="th-TH"/>
         </w:rPr>
       </w:pPr>
@@ -15956,6 +15869,7 @@
         <w:jc w:val="thaiDistribute"/>
         <w:rPr>
           <w:highlight w:val="yellow"/>
+          <w:cs/>
           <w:lang w:val="th-TH"/>
         </w:rPr>
       </w:pPr>
@@ -15965,6 +15879,7 @@
         <w:jc w:val="thaiDistribute"/>
         <w:rPr>
           <w:highlight w:val="yellow"/>
+          <w:cs/>
           <w:lang w:val="th-TH"/>
         </w:rPr>
       </w:pPr>
@@ -15974,6 +15889,7 @@
         <w:jc w:val="thaiDistribute"/>
         <w:rPr>
           <w:highlight w:val="yellow"/>
+          <w:cs/>
           <w:lang w:val="th-TH"/>
         </w:rPr>
       </w:pPr>
@@ -15983,6 +15899,7 @@
         <w:jc w:val="thaiDistribute"/>
         <w:rPr>
           <w:highlight w:val="yellow"/>
+          <w:cs/>
           <w:lang w:val="th-TH"/>
         </w:rPr>
       </w:pPr>
@@ -15992,6 +15909,7 @@
         <w:jc w:val="thaiDistribute"/>
         <w:rPr>
           <w:highlight w:val="yellow"/>
+          <w:cs/>
           <w:lang w:val="th-TH"/>
         </w:rPr>
       </w:pPr>
@@ -16001,6 +15919,7 @@
         <w:jc w:val="thaiDistribute"/>
         <w:rPr>
           <w:highlight w:val="yellow"/>
+          <w:cs/>
           <w:lang w:val="th-TH"/>
         </w:rPr>
       </w:pPr>
@@ -16009,7 +15928,6 @@
       <w:pPr>
         <w:jc w:val="thaiDistribute"/>
         <w:rPr>
-          <w:rFonts w:hint="cs"/>
           <w:highlight w:val="yellow"/>
         </w:rPr>
       </w:pPr>
@@ -16033,7 +15951,6 @@
           <w:szCs w:val="32"/>
           <w:cs/>
         </w:rPr>
-        <w:lastRenderedPageBreak/>
         <w:t xml:space="preserve">บทที่ </w:t>
       </w:r>
       <w:r>
@@ -16677,7 +16594,6 @@
         <w:rPr>
           <w:u w:val="single"/>
         </w:rPr>
-        <w:lastRenderedPageBreak/>
         <w:t>Internet Information Service (IIS)</w:t>
       </w:r>
     </w:p>
@@ -16841,14 +16757,7 @@
           <w:u w:val="single"/>
           <w:lang w:val="en-GB"/>
         </w:rPr>
-        <w:t>Version 20</w:t>
-      </w:r>
-      <w:r>
-        <w:rPr>
-          <w:u w:val="single"/>
-          <w:lang w:val="en-GB"/>
-        </w:rPr>
-        <w:t>8R2</w:t>
+        <w:t>Version 208R2</w:t>
       </w:r>
       <w:r>
         <w:rPr>
@@ -17718,7 +17627,6 @@
         <w:rPr>
           <w:cs/>
         </w:rPr>
-        <w:lastRenderedPageBreak/>
         <w:t>ระเบียบวิธี</w:t>
       </w:r>
       <w:r>
@@ -17862,7 +17770,6 @@
         <w:pStyle w:val="Caption"/>
         <w:jc w:val="center"/>
         <w:rPr>
-          <w:rFonts w:hint="cs"/>
           <w:b w:val="0"/>
           <w:bCs w:val="0"/>
           <w:vertAlign w:val="superscript"/>
@@ -18181,7 +18088,6 @@
         <w:rPr>
           <w:cs/>
         </w:rPr>
-        <w:lastRenderedPageBreak/>
         <w:t xml:space="preserve">ในช่วงพัฒนาที่ </w:t>
       </w:r>
       <w:r>
@@ -18776,7 +18682,6 @@
             <w:pPr>
               <w:cnfStyle w:val="000000100000" w:firstRow="0" w:lastRow="0" w:firstColumn="0" w:lastColumn="0" w:oddVBand="0" w:evenVBand="0" w:oddHBand="1" w:evenHBand="0" w:firstRowFirstColumn="0" w:firstRowLastColumn="0" w:lastRowFirstColumn="0" w:lastRowLastColumn="0"/>
               <w:rPr>
-                <w:rFonts w:hint="cs"/>
                 <w:cs/>
               </w:rPr>
             </w:pPr>
@@ -19149,7 +19054,6 @@
             <w:pPr>
               <w:jc w:val="center"/>
               <w:rPr>
-                <w:rFonts w:hint="cs"/>
                 <w:cs/>
               </w:rPr>
             </w:pPr>
@@ -19167,7 +19071,6 @@
               <w:jc w:val="center"/>
               <w:cnfStyle w:val="000000000000" w:firstRow="0" w:lastRow="0" w:firstColumn="0" w:lastColumn="0" w:oddVBand="0" w:evenVBand="0" w:oddHBand="0" w:evenHBand="0" w:firstRowFirstColumn="0" w:firstRowLastColumn="0" w:lastRowFirstColumn="0" w:lastRowLastColumn="0"/>
               <w:rPr>
-                <w:rFonts w:hint="cs"/>
                 <w:cs/>
               </w:rPr>
             </w:pPr>
@@ -19202,7 +19105,6 @@
               <w:jc w:val="center"/>
               <w:cnfStyle w:val="000000000000" w:firstRow="0" w:lastRow="0" w:firstColumn="0" w:lastColumn="0" w:oddVBand="0" w:evenVBand="0" w:oddHBand="0" w:evenHBand="0" w:firstRowFirstColumn="0" w:firstRowLastColumn="0" w:lastRowFirstColumn="0" w:lastRowLastColumn="0"/>
               <w:rPr>
-                <w:rFonts w:hint="cs"/>
                 <w:cs/>
               </w:rPr>
             </w:pPr>
@@ -19485,7 +19387,6 @@
               <w:jc w:val="center"/>
               <w:cnfStyle w:val="000000000000" w:firstRow="0" w:lastRow="0" w:firstColumn="0" w:lastColumn="0" w:oddVBand="0" w:evenVBand="0" w:oddHBand="0" w:evenHBand="0" w:firstRowFirstColumn="0" w:firstRowLastColumn="0" w:lastRowFirstColumn="0" w:lastRowLastColumn="0"/>
               <w:rPr>
-                <w:rFonts w:hint="cs"/>
                 <w:cs/>
               </w:rPr>
             </w:pPr>
@@ -19647,7 +19548,6 @@
             <w:pPr>
               <w:jc w:val="center"/>
               <w:rPr>
-                <w:rFonts w:hint="cs"/>
                 <w:cs/>
               </w:rPr>
             </w:pPr>
@@ -19737,7 +19637,6 @@
                 <w:u w:val="single"/>
                 <w:cs/>
               </w:rPr>
-              <w:lastRenderedPageBreak/>
               <w:t>ระบบงานที่เกี่ยวข้อง</w:t>
             </w:r>
             <w:r>
@@ -19877,9 +19776,6 @@
               <w:pStyle w:val="ListParagraph"/>
               <w:ind w:left="342"/>
               <w:cnfStyle w:val="000000100000" w:firstRow="0" w:lastRow="0" w:firstColumn="0" w:lastColumn="0" w:oddVBand="0" w:evenVBand="0" w:oddHBand="1" w:evenHBand="0" w:firstRowFirstColumn="0" w:firstRowLastColumn="0" w:lastRowFirstColumn="0" w:lastRowLastColumn="0"/>
-              <w:rPr>
-                <w:rFonts w:hint="cs"/>
-              </w:rPr>
             </w:pPr>
             <w:r>
               <w:rPr>
@@ -20021,9 +19917,6 @@
               <w:pStyle w:val="ListParagraph"/>
               <w:ind w:left="342"/>
               <w:cnfStyle w:val="000000000000" w:firstRow="0" w:lastRow="0" w:firstColumn="0" w:lastColumn="0" w:oddVBand="0" w:evenVBand="0" w:oddHBand="0" w:evenHBand="0" w:firstRowFirstColumn="0" w:firstRowLastColumn="0" w:lastRowFirstColumn="0" w:lastRowLastColumn="0"/>
-              <w:rPr>
-                <w:rFonts w:hint="cs"/>
-              </w:rPr>
             </w:pPr>
             <w:r>
               <w:rPr>
@@ -20128,24 +20021,103 @@
         <w:pStyle w:val="Caption"/>
         <w:jc w:val="center"/>
         <w:rPr>
+          <w:b w:val="0"/>
+          <w:bCs w:val="0"/>
+        </w:rPr>
+      </w:pPr>
+      <w:bookmarkStart w:id="43" w:name="_Toc431938737"/>
+      <w:r>
+        <w:rPr>
+          <w:b w:val="0"/>
+          <w:bCs w:val="0"/>
+          <w:cs/>
+        </w:rPr>
+        <w:t>ตาราง</w:t>
+      </w:r>
+      <w:r>
+        <w:rPr>
+          <w:b w:val="0"/>
+          <w:bCs w:val="0"/>
+        </w:rPr>
+        <w:t xml:space="preserve"> </w:t>
+      </w:r>
+      <w:r>
+        <w:rPr>
+          <w:b w:val="0"/>
+          <w:bCs w:val="0"/>
+          <w:cs/>
+        </w:rPr>
+        <w:fldChar w:fldCharType="begin"/>
+      </w:r>
+      <w:r>
+        <w:rPr>
+          <w:b w:val="0"/>
+          <w:bCs w:val="0"/>
+          <w:cs/>
+        </w:rPr>
+        <w:instrText xml:space="preserve"> </w:instrText>
+      </w:r>
+      <w:r>
+        <w:rPr>
+          <w:b w:val="0"/>
+          <w:bCs w:val="0"/>
+        </w:rPr>
+        <w:instrText xml:space="preserve">SEQ </w:instrText>
+      </w:r>
+      <w:r>
+        <w:rPr>
+          <w:b w:val="0"/>
+          <w:bCs w:val="0"/>
+          <w:cs/>
+        </w:rPr>
+        <w:instrText xml:space="preserve">ตาราง </w:instrText>
+      </w:r>
+      <w:r>
+        <w:rPr>
+          <w:b w:val="0"/>
+          <w:bCs w:val="0"/>
+        </w:rPr>
+        <w:instrText>\* ARABIC</w:instrText>
+      </w:r>
+      <w:r>
+        <w:rPr>
+          <w:b w:val="0"/>
+          <w:bCs w:val="0"/>
+          <w:cs/>
+        </w:rPr>
+        <w:instrText xml:space="preserve"> </w:instrText>
+      </w:r>
+      <w:r>
+        <w:rPr>
+          <w:b w:val="0"/>
+          <w:bCs w:val="0"/>
+          <w:cs/>
+        </w:rPr>
+        <w:fldChar w:fldCharType="separate"/>
+      </w:r>
+      <w:r>
+        <w:rPr>
+          <w:b w:val="0"/>
+          <w:bCs w:val="0"/>
+          <w:noProof/>
+          <w:cs/>
+        </w:rPr>
+        <w:t>12</w:t>
+      </w:r>
+      <w:r>
+        <w:rPr>
+          <w:b w:val="0"/>
+          <w:bCs w:val="0"/>
+          <w:cs/>
+        </w:rPr>
+        <w:fldChar w:fldCharType="end"/>
+      </w:r>
+      <w:r>
+        <w:rPr>
           <w:rFonts w:hint="cs"/>
           <w:b w:val="0"/>
           <w:bCs w:val="0"/>
-        </w:rPr>
-      </w:pPr>
-      <w:bookmarkStart w:id="43" w:name="_Toc431938737"/>
-      <w:r>
-        <w:rPr>
-          <w:b w:val="0"/>
-          <w:bCs w:val="0"/>
-          <w:cs/>
-        </w:rPr>
-        <w:t>ตาราง</w:t>
-      </w:r>
-      <w:r>
-        <w:rPr>
-          <w:b w:val="0"/>
-          <w:bCs w:val="0"/>
+          <w:cs/>
         </w:rPr>
         <w:t xml:space="preserve"> </w:t>
       </w:r>
@@ -20155,70 +20127,7 @@
           <w:bCs w:val="0"/>
           <w:cs/>
         </w:rPr>
-        <w:fldChar w:fldCharType="begin"/>
-      </w:r>
-      <w:r>
-        <w:rPr>
-          <w:b w:val="0"/>
-          <w:bCs w:val="0"/>
-          <w:cs/>
-        </w:rPr>
-        <w:instrText xml:space="preserve"> </w:instrText>
-      </w:r>
-      <w:r>
-        <w:rPr>
-          <w:b w:val="0"/>
-          <w:bCs w:val="0"/>
-        </w:rPr>
-        <w:instrText xml:space="preserve">SEQ </w:instrText>
-      </w:r>
-      <w:r>
-        <w:rPr>
-          <w:b w:val="0"/>
-          <w:bCs w:val="0"/>
-          <w:cs/>
-        </w:rPr>
-        <w:instrText xml:space="preserve">ตาราง </w:instrText>
-      </w:r>
-      <w:r>
-        <w:rPr>
-          <w:b w:val="0"/>
-          <w:bCs w:val="0"/>
-        </w:rPr>
-        <w:instrText>\* ARABIC</w:instrText>
-      </w:r>
-      <w:r>
-        <w:rPr>
-          <w:b w:val="0"/>
-          <w:bCs w:val="0"/>
-          <w:cs/>
-        </w:rPr>
-        <w:instrText xml:space="preserve"> </w:instrText>
-      </w:r>
-      <w:r>
-        <w:rPr>
-          <w:b w:val="0"/>
-          <w:bCs w:val="0"/>
-          <w:cs/>
-        </w:rPr>
-        <w:fldChar w:fldCharType="separate"/>
-      </w:r>
-      <w:r>
-        <w:rPr>
-          <w:b w:val="0"/>
-          <w:bCs w:val="0"/>
-          <w:noProof/>
-          <w:cs/>
-        </w:rPr>
-        <w:t>12</w:t>
-      </w:r>
-      <w:r>
-        <w:rPr>
-          <w:b w:val="0"/>
-          <w:bCs w:val="0"/>
-          <w:cs/>
-        </w:rPr>
-        <w:fldChar w:fldCharType="end"/>
+        <w:t>แสดง</w:t>
       </w:r>
       <w:r>
         <w:rPr>
@@ -20227,33 +20136,7 @@
           <w:bCs w:val="0"/>
           <w:cs/>
         </w:rPr>
-        <w:t xml:space="preserve"> </w:t>
-      </w:r>
-      <w:r>
-        <w:rPr>
-          <w:b w:val="0"/>
-          <w:bCs w:val="0"/>
-          <w:cs/>
-        </w:rPr>
-        <w:t>แสดง</w:t>
-      </w:r>
-      <w:r>
-        <w:rPr>
-          <w:rFonts w:hint="cs"/>
-          <w:b w:val="0"/>
-          <w:bCs w:val="0"/>
-          <w:cs/>
-        </w:rPr>
-        <w:t>รายละเอียด</w:t>
-      </w:r>
-      <w:r>
-        <w:rPr>
-          <w:rFonts w:hint="cs"/>
-          <w:b w:val="0"/>
-          <w:bCs w:val="0"/>
-          <w:cs/>
-        </w:rPr>
-        <w:t>ประโยชน์ที่ได้รับ</w:t>
+        <w:t>รายละเอียดประโยชน์ที่ได้รับ</w:t>
       </w:r>
       <w:bookmarkEnd w:id="43"/>
     </w:p>
@@ -20555,9 +20438,6 @@
         <w:tabs>
           <w:tab w:val="left" w:pos="1276"/>
         </w:tabs>
-        <w:rPr>
-          <w:rFonts w:hint="cs"/>
-        </w:rPr>
       </w:pPr>
       <w:r>
         <w:rPr>
@@ -20652,7 +20532,6 @@
           <w:rFonts w:hint="cs"/>
           <w:cs/>
         </w:rPr>
-        <w:lastRenderedPageBreak/>
         <w:t xml:space="preserve">บทที่ </w:t>
       </w:r>
       <w:r>
@@ -20847,7 +20726,6 @@
           <w:rFonts w:hint="cs"/>
           <w:cs/>
         </w:rPr>
-        <w:lastRenderedPageBreak/>
         <w:t>ความเสี่ยงและแนวทางในการจัดการความเสี่ยงของโครงการ</w:t>
       </w:r>
       <w:bookmarkEnd w:id="47"/>
@@ -20990,21 +20868,7 @@
           <w:rFonts w:hint="cs"/>
           <w:cs/>
         </w:rPr>
-        <w:t xml:space="preserve"> หลังจากนั้นที่ได้รับรายละเอียดความต้องการแล้ว นักวิเคราะห์จะต้องจัด</w:t>
-      </w:r>
-      <w:r>
-        <w:rPr>
-          <w:rFonts w:hint="cs"/>
-          <w:cs/>
-        </w:rPr>
-        <w:t>เรียงลำดับความสำคัญของ</w:t>
-      </w:r>
-      <w:r>
-        <w:rPr>
-          <w:rFonts w:hint="cs"/>
-          <w:cs/>
-        </w:rPr>
-        <w:t>ความต้องการเพื่อเพื่อใช้ในขั้นตอนการออกแบบระบบ</w:t>
+        <w:t xml:space="preserve"> หลังจากนั้นที่ได้รับรายละเอียดความต้องการแล้ว นักวิเคราะห์จะต้องจัดเรียงลำดับความสำคัญของความต้องการเพื่อเพื่อใช้ในขั้นตอนการออกแบบระบบ</w:t>
       </w:r>
     </w:p>
     <w:p>
@@ -21137,7 +21001,6 @@
           <w:rFonts w:hint="cs"/>
           <w:cs/>
         </w:rPr>
-        <w:lastRenderedPageBreak/>
         <w:t>รายการของกิจกรรมและผลลัพธ์ที่ได้</w:t>
       </w:r>
       <w:bookmarkEnd w:id="48"/>
@@ -22286,7 +22149,6 @@
                 <w:rFonts w:hint="cs"/>
                 <w:cs/>
               </w:rPr>
-              <w:lastRenderedPageBreak/>
               <w:t>ขั้นตอนการพัฒนา</w:t>
             </w:r>
           </w:p>
@@ -23175,7 +23037,6 @@
           <w:cs/>
           <w:lang w:val="th-TH"/>
         </w:rPr>
-        <w:lastRenderedPageBreak/>
         <w:t>ช่วงพัฒนา</w:t>
       </w:r>
       <w:r>
@@ -23424,10 +23285,10 @@
         </w:rPr>
       </w:pPr>
       <w:bookmarkStart w:id="74" w:name="_Toc430847008"/>
-      <w:bookmarkStart w:id="75" w:name="_Toc429619189"/>
-      <w:bookmarkStart w:id="76" w:name="_Toc429619408"/>
-      <w:bookmarkStart w:id="77" w:name="_Toc429619533"/>
-      <w:bookmarkStart w:id="78" w:name="_Toc431938690"/>
+      <w:bookmarkStart w:id="75" w:name="_Toc431938690"/>
+      <w:bookmarkStart w:id="76" w:name="_Toc429619189"/>
+      <w:bookmarkStart w:id="77" w:name="_Toc429619408"/>
+      <w:bookmarkStart w:id="78" w:name="_Toc429619533"/>
       <w:bookmarkEnd w:id="70"/>
       <w:bookmarkEnd w:id="71"/>
       <w:bookmarkEnd w:id="72"/>
@@ -23439,7 +23300,7 @@
         <w:t>ช่วงพัฒนาที่ 3</w:t>
       </w:r>
       <w:bookmarkEnd w:id="74"/>
-      <w:bookmarkEnd w:id="78"/>
+      <w:bookmarkEnd w:id="75"/>
     </w:p>
     <w:p>
       <w:pPr>
@@ -23723,9 +23584,9 @@
       </w:pPr>
       <w:bookmarkStart w:id="79" w:name="_Toc430847009"/>
       <w:bookmarkStart w:id="80" w:name="_Toc431938691"/>
-      <w:bookmarkEnd w:id="75"/>
       <w:bookmarkEnd w:id="76"/>
       <w:bookmarkEnd w:id="77"/>
+      <w:bookmarkEnd w:id="78"/>
       <w:r>
         <w:rPr>
           <w:cs/>
@@ -23861,7 +23722,6 @@
           <w:u w:val="single"/>
           <w:cs/>
         </w:rPr>
-        <w:lastRenderedPageBreak/>
         <w:t>การสัมภาษณ์</w:t>
       </w:r>
       <w:r>
@@ -24748,7 +24608,6 @@
           <w:rFonts w:hint="cs"/>
           <w:cs/>
         </w:rPr>
-        <w:lastRenderedPageBreak/>
         <w:t>ทีมงานพัฒนาระบบ</w:t>
       </w:r>
       <w:r>
@@ -25270,7 +25129,6 @@
                 <w:color w:val="FFFFFF" w:themeColor="background1"/>
                 <w:cs/>
               </w:rPr>
-              <w:lastRenderedPageBreak/>
               <w:t>หน้าที่</w:t>
             </w:r>
           </w:p>
@@ -25658,6 +25516,7 @@
         <w:rPr>
           <w:b/>
           <w:bCs/>
+          <w:cs/>
           <w:lang w:val="th-TH"/>
         </w:rPr>
       </w:pPr>
@@ -25691,7 +25550,7 @@
           <w:numId w:val="13"/>
         </w:numPr>
         <w:rPr>
-          <w:rFonts w:hint="cs"/>
+          <w:cs/>
           <w:lang w:val="th-TH"/>
         </w:rPr>
       </w:pPr>
@@ -25911,7 +25770,6 @@
         <w:spacing w:after="0" w:line="240" w:lineRule="auto"/>
         <w:ind w:firstLine="360"/>
         <w:rPr>
-          <w:rFonts w:hint="cs"/>
           <w:cs/>
         </w:rPr>
       </w:pPr>
@@ -26177,7 +26035,6 @@
               <w:rPr>
                 <w:cs/>
               </w:rPr>
-              <w:lastRenderedPageBreak/>
               <w:t>รับผิดชอบยอดขายสินค้าให้แก่สมาชิก เช่น ผลิตภัณฑ์</w:t>
             </w:r>
             <w:r>
@@ -26241,7 +26098,6 @@
               <w:rPr>
                 <w:cs/>
               </w:rPr>
-              <w:lastRenderedPageBreak/>
               <w:t xml:space="preserve">ระบบจัดการสมาชิก </w:t>
             </w:r>
           </w:p>
@@ -26310,7 +26166,6 @@
                 <w:cs/>
                 <w:lang w:val="th-TH"/>
               </w:rPr>
-              <w:lastRenderedPageBreak/>
               <w:t>รายงานค่านายหน้าประจำเดือน</w:t>
             </w:r>
           </w:p>
@@ -26368,7 +26223,6 @@
               <w:rPr>
                 <w:cs/>
               </w:rPr>
-              <w:lastRenderedPageBreak/>
               <w:t>พนักงานบัญชี</w:t>
             </w:r>
             <w:r>
@@ -27021,14 +26875,7 @@
               <w:rPr>
                 <w:cs/>
               </w:rPr>
-              <w:t>ทำการตรวจสอบและประเมินผลการปฏิบัติงาน</w:t>
-            </w:r>
-            <w:r>
-              <w:rPr>
-                <w:cs/>
-              </w:rPr>
-              <w:lastRenderedPageBreak/>
-              <w:t>ของฝ่ายต่าง ๆ เพื่อสามารถนำมาวิเคราะห์และแก้ไขปัญหาที่เกิดขึ้น</w:t>
+              <w:t>ทำการตรวจสอบและประเมินผลการปฏิบัติงานของฝ่ายต่าง ๆ เพื่อสามารถนำมาวิเคราะห์และแก้ไขปัญหาที่เกิดขึ้น</w:t>
             </w:r>
           </w:p>
           <w:p>
@@ -27060,7 +26907,6 @@
               <w:rPr>
                 <w:cs/>
               </w:rPr>
-              <w:lastRenderedPageBreak/>
               <w:t xml:space="preserve">ระบบจัดการสมาชิก </w:t>
             </w:r>
           </w:p>
@@ -27167,7 +27013,6 @@
               <w:rPr>
                 <w:cs/>
               </w:rPr>
-              <w:lastRenderedPageBreak/>
               <w:t>รายงานข้อมูลรายรับรายจ่าย</w:t>
             </w:r>
           </w:p>
@@ -27278,7 +27123,6 @@
           <w:bCs w:val="0"/>
           <w:cs/>
         </w:rPr>
-        <w:lastRenderedPageBreak/>
         <w:t xml:space="preserve">ตาราง </w:t>
       </w:r>
       <w:r>
@@ -27406,7 +27250,6 @@
           <w:rFonts w:hint="cs"/>
           <w:cs/>
         </w:rPr>
-        <w:lastRenderedPageBreak/>
         <w:t>ตัวบ่งชี้ความสำเร็จของโครงการ</w:t>
       </w:r>
       <w:bookmarkEnd w:id="104"/>
@@ -28040,7 +27883,6 @@
           <w:bCs/>
           <w:cs/>
         </w:rPr>
-        <w:lastRenderedPageBreak/>
         <w:t>เอกสารอ้างอิง</w:t>
       </w:r>
       <w:bookmarkEnd w:id="107"/>
@@ -28709,7 +28551,6 @@
           <w:szCs w:val="32"/>
           <w:cs/>
         </w:rPr>
-        <w:lastRenderedPageBreak/>
         <w:t>ภาคผนวก ก การศึกษาความเป็นไปได้</w:t>
       </w:r>
       <w:bookmarkEnd w:id="108"/>
@@ -29012,14 +28853,7 @@
         <w:rPr>
           <w:cs/>
         </w:rPr>
-        <w:t>จากการศึกษาความเป็นไปได้ทางเทคนิค พบว่ามีความเสี่ยงระดับสูงด้านความคุ้นเคยการใช้เว็บแอปพลิเคชันเนื่องจากปัจจุบันระบบงานเดิมมีการทำงานโดยใช้ตัวบุคคล มีการจัดเก็บเอกสารด้วยแฟ้มข้อมูล และขาดความรู้ความเข้าใจในระบบเทคโนโลยีสารสนเทศ โดยเฉพาะในเรื่องเชิงเทคนิคด้านโปรแกรม และนวัตกรรมใหม่ ทำให้เกิดช่องว่างในการที่จะประสานงานและรับผิดชอบงานอย่างมีประสิทธิภาพ ดังนั้นแนวทางในการแก้ปัญหาในประเด็นนี้คือ จัดสรร</w:t>
-      </w:r>
-      <w:r>
-        <w:rPr>
-          <w:cs/>
-        </w:rPr>
-        <w:lastRenderedPageBreak/>
-        <w:t xml:space="preserve">ทีมผู้พัฒนาไปให้คำแนะนำ ฝึกอบรมวิธีการใช้งานระบบเว็บแอปพลิเคชัน เพื่อให้บุคลากรที่เกี่ยวข้องมีความรู้ ความเข้าใจในการใช้งาน นอกจากนี้พบว่ามีความเสี่ยงระดับปานกลาง เกี่ยวกับความคุ้นเคยด้านโปรแกรมคอมพิวเตอร์ เนื่องจากระบบงานเดิมมีการใช้โปรแกรมเอ็กแซลในการจัดเก็บข้อมูลธุรกิจภายในองค์กร ซึ่งบางครั้งไฟล์ข้อมูลอาจมีการสูญหาย และสืบค้นข้อมูลย้อนหลังได้ยาก ทางทีมผู้พัฒนาจึงแก้ปัญหาโดยการพัฒนาโปรแกรมให้สามารถเก็บรวบรวม ประมวลผลข้อมูล และบริหารจัดการฐานข้อมูลให้มีมาตรฐาน มีประสิทธิภาพรองรับกับปริมาณข้อมูล  และมีความเสี่ยงระดับต่ำ ในด้านการพัฒนาระบบ เนื่องจากโครงการประกอบไปด้วยสมาชิกภายในทีม </w:t>
+        <w:t xml:space="preserve">จากการศึกษาความเป็นไปได้ทางเทคนิค พบว่ามีความเสี่ยงระดับสูงด้านความคุ้นเคยการใช้เว็บแอปพลิเคชันเนื่องจากปัจจุบันระบบงานเดิมมีการทำงานโดยใช้ตัวบุคคล มีการจัดเก็บเอกสารด้วยแฟ้มข้อมูล และขาดความรู้ความเข้าใจในระบบเทคโนโลยีสารสนเทศ โดยเฉพาะในเรื่องเชิงเทคนิคด้านโปรแกรม และนวัตกรรมใหม่ ทำให้เกิดช่องว่างในการที่จะประสานงานและรับผิดชอบงานอย่างมีประสิทธิภาพ ดังนั้นแนวทางในการแก้ปัญหาในประเด็นนี้คือ จัดสรรทีมผู้พัฒนาไปให้คำแนะนำ ฝึกอบรมวิธีการใช้งานระบบเว็บแอปพลิเคชัน เพื่อให้บุคลากรที่เกี่ยวข้องมีความรู้ ความเข้าใจในการใช้งาน นอกจากนี้พบว่ามีความเสี่ยงระดับปานกลาง เกี่ยวกับความคุ้นเคยด้านโปรแกรมคอมพิวเตอร์ เนื่องจากระบบงานเดิมมีการใช้โปรแกรมเอ็กแซลในการจัดเก็บข้อมูลธุรกิจภายในองค์กร ซึ่งบางครั้งไฟล์ข้อมูลอาจมีการสูญหาย และสืบค้นข้อมูลย้อนหลังได้ยาก ทางทีมผู้พัฒนาจึงแก้ปัญหาโดยการพัฒนาโปรแกรมให้สามารถเก็บรวบรวม ประมวลผลข้อมูล และบริหารจัดการฐานข้อมูลให้มีมาตรฐาน มีประสิทธิภาพรองรับกับปริมาณข้อมูล  และมีความเสี่ยงระดับต่ำ ในด้านการพัฒนาระบบ เนื่องจากโครงการประกอบไปด้วยสมาชิกภายในทีม </w:t>
       </w:r>
       <w:r>
         <w:t xml:space="preserve">9 </w:t>
@@ -29460,7 +29294,6 @@
         <w:rPr>
           <w:cs/>
         </w:rPr>
-        <w:lastRenderedPageBreak/>
         <w:t>ผู้ฝึกสอนส่วนตัว</w:t>
       </w:r>
     </w:p>
@@ -31766,7 +31599,6 @@
         <w:rPr>
           <w:cs/>
         </w:rPr>
-        <w:lastRenderedPageBreak/>
         <w:t>รายละเอียดรายรับจากการลงทุนโครงการ</w:t>
       </w:r>
       <w:bookmarkEnd w:id="120"/>
@@ -33708,7 +33540,6 @@
           <w:bCs/>
           <w:cs/>
         </w:rPr>
-        <w:lastRenderedPageBreak/>
         <w:t>รายละเอียดรายจ่ายด้านการพัฒนาระบบ</w:t>
       </w:r>
       <w:bookmarkEnd w:id="128"/>
@@ -35444,10 +35275,10 @@
           <w:bCs w:val="0"/>
         </w:rPr>
       </w:pPr>
-      <w:bookmarkStart w:id="133" w:name="_Toc429619166"/>
-      <w:bookmarkStart w:id="134" w:name="_Toc429619385"/>
-      <w:bookmarkStart w:id="135" w:name="_Toc429619510"/>
-      <w:bookmarkStart w:id="136" w:name="_Toc431938747"/>
+      <w:bookmarkStart w:id="133" w:name="_Toc431938747"/>
+      <w:bookmarkStart w:id="134" w:name="_Toc429619166"/>
+      <w:bookmarkStart w:id="135" w:name="_Toc429619385"/>
+      <w:bookmarkStart w:id="136" w:name="_Toc429619510"/>
       <w:r>
         <w:rPr>
           <w:b w:val="0"/>
@@ -35552,7 +35383,7 @@
         </w:rPr>
         <w:t>อินเทอร์เน็ต</w:t>
       </w:r>
-      <w:bookmarkEnd w:id="136"/>
+      <w:bookmarkEnd w:id="133"/>
     </w:p>
     <w:p>
       <w:pPr>
@@ -35575,9 +35406,9 @@
         </w:rPr>
         <w:t>รายละเอียดด้านดูแลรักษาระบบ</w:t>
       </w:r>
-      <w:bookmarkEnd w:id="133"/>
       <w:bookmarkEnd w:id="134"/>
       <w:bookmarkEnd w:id="135"/>
+      <w:bookmarkEnd w:id="136"/>
       <w:bookmarkEnd w:id="137"/>
     </w:p>
     <w:tbl>
@@ -36293,7 +36124,6 @@
           <w:szCs w:val="32"/>
           <w:cs/>
         </w:rPr>
-        <w:lastRenderedPageBreak/>
         <w:t>ภาคผนวก ข ตัวอย่างเอกสารที่เกี่ยวข้องในระบบปัจจุบัน</w:t>
       </w:r>
       <w:bookmarkEnd w:id="139"/>
@@ -36784,7 +36614,6 @@
           <w:noProof/>
           <w:lang w:val="en-GB" w:eastAsia="en-GB"/>
         </w:rPr>
-        <w:lastRenderedPageBreak/>
         <w:drawing>
           <wp:inline distT="0" distB="0" distL="0" distR="0">
             <wp:extent cx="5731510" cy="6197600"/>
@@ -37086,7 +36915,6 @@
           <w:noProof/>
           <w:lang w:val="en-GB" w:eastAsia="en-GB"/>
         </w:rPr>
-        <w:lastRenderedPageBreak/>
         <w:drawing>
           <wp:inline distT="0" distB="0" distL="0" distR="0">
             <wp:extent cx="4959350" cy="3723640"/>
@@ -37301,7 +37129,6 @@
           <w:rFonts w:hint="cs"/>
           <w:cs/>
         </w:rPr>
-        <w:lastRenderedPageBreak/>
         <w:t>ภาคผนวก ค แผนภาพแสดงการทำงานของผู้ใช้งานระบบใหม่</w:t>
       </w:r>
       <w:bookmarkEnd w:id="148"/>
@@ -37586,7 +37413,6 @@
           <w:bCs/>
           <w:cs/>
         </w:rPr>
-        <w:lastRenderedPageBreak/>
         <w:t xml:space="preserve">ฝ่ายบัญชี </w:t>
       </w:r>
       <w:r>
@@ -38035,7 +37861,7 @@
                     <wp:lineTo x="0" y="0"/>
                   </wp:wrapPolygon>
                 </wp:wrapTight>
-                <wp:docPr id="54" name="Picture 76"/>
+                <wp:docPr id="14" name="Picture 76"/>
                 <wp:cNvGraphicFramePr>
                   <a:graphicFrameLocks xmlns:a="http://schemas.openxmlformats.org/drawingml/2006/main" noChangeAspect="1"/>
                 </wp:cNvGraphicFramePr>
@@ -45471,7 +45297,7 @@
 </file>
 
 <file path=customXml/itemProps1.xml><?xml version="1.0" encoding="utf-8"?>
-<ds:datastoreItem xmlns:ds="http://schemas.openxmlformats.org/officeDocument/2006/customXml" ds:itemID="{4C9C020F-DE68-4FA5-86AB-ACF8A4436914}">
+<ds:datastoreItem xmlns:ds="http://schemas.openxmlformats.org/officeDocument/2006/customXml" ds:itemID="{456E892E-5FE1-4FA2-A114-726FF1822070}">
   <ds:schemaRefs>
     <ds:schemaRef ds:uri="http://schemas.openxmlformats.org/officeDocument/2006/bibliography"/>
   </ds:schemaRefs>

</xml_diff>